<commit_message>
changed output to fit format
вывод в файл результата входных данных и числа строк
</commit_message>
<xml_diff>
--- a/Отчет.docx
+++ b/Отчет.docx
@@ -291,110 +291,190 @@
       <w:pPr>
         <w:ind w:firstLine="708"/>
       </w:pPr>
-    </w:p>
-    <w:p>
-      <w:pPr>
-        <w:ind w:firstLine="708"/>
-      </w:pPr>
-    </w:p>
-    <w:p>
-      <w:pPr>
-        <w:ind w:firstLine="708"/>
-      </w:pPr>
-    </w:p>
-    <w:p>
-      <w:pPr>
-        <w:ind w:firstLine="708"/>
-      </w:pPr>
-    </w:p>
-    <w:p>
-      <w:pPr>
-        <w:ind w:firstLine="708"/>
-      </w:pPr>
-    </w:p>
-    <w:p>
-      <w:pPr>
-        <w:ind w:firstLine="708"/>
-      </w:pPr>
-    </w:p>
-    <w:p>
-      <w:pPr>
-        <w:ind w:firstLine="708"/>
-      </w:pPr>
-    </w:p>
-    <w:p>
-      <w:pPr>
-        <w:ind w:firstLine="708"/>
-      </w:pPr>
-    </w:p>
-    <w:p>
-      <w:pPr>
-        <w:ind w:firstLine="708"/>
-      </w:pPr>
-    </w:p>
-    <w:p>
-      <w:pPr>
-        <w:ind w:firstLine="708"/>
-      </w:pPr>
-    </w:p>
-    <w:p>
-      <w:pPr>
-        <w:ind w:firstLine="708"/>
-      </w:pPr>
-    </w:p>
-    <w:p>
-      <w:pPr>
-        <w:ind w:firstLine="708"/>
-      </w:pPr>
-    </w:p>
-    <w:p>
-      <w:pPr>
-        <w:ind w:firstLine="708"/>
-      </w:pPr>
-    </w:p>
-    <w:p>
-      <w:pPr>
-        <w:ind w:firstLine="708"/>
-      </w:pPr>
-    </w:p>
-    <w:p>
-      <w:pPr>
-        <w:ind w:firstLine="708"/>
-      </w:pPr>
-    </w:p>
-    <w:p>
-      <w:pPr>
-        <w:ind w:firstLine="708"/>
-      </w:pPr>
-    </w:p>
-    <w:p>
-      <w:pPr>
-        <w:ind w:firstLine="708"/>
-      </w:pPr>
-    </w:p>
-    <w:p>
-      <w:pPr>
-        <w:ind w:firstLine="708"/>
-      </w:pPr>
-    </w:p>
-    <w:p>
-      <w:pPr>
-        <w:ind w:firstLine="708"/>
-      </w:pPr>
-      <w:r>
-        <w:lastRenderedPageBreak/>
-        <w:t xml:space="preserve">Структурная схема: </w:t>
-      </w:r>
-      <w:r>
+      <w:r>
+        <w:t xml:space="preserve">Реализованный доп. Функционал: проверка деления на ноль и вывод возникающих ошибок в лог, структура </w:t>
+      </w:r>
+      <w:r>
+        <w:rPr>
+          <w:lang w:val="de-DE"/>
+        </w:rPr>
+        <w:t>deck</w:t>
+      </w:r>
+      <w:r>
+        <w:t xml:space="preserve"> </w:t>
+      </w:r>
+      <w:r>
+        <w:t>(</w:t>
+      </w:r>
+      <w:r>
+        <w:t xml:space="preserve">файлы </w:t>
+      </w:r>
+      <w:r>
+        <w:rPr>
+          <w:lang w:val="en-US"/>
+        </w:rPr>
+        <w:t>deck</w:t>
+      </w:r>
+      <w:r>
+        <w:t>.</w:t>
+      </w:r>
+      <w:r>
+        <w:rPr>
+          <w:lang w:val="en-US"/>
+        </w:rPr>
+        <w:t>h</w:t>
+      </w:r>
+      <w:r>
+        <w:t xml:space="preserve">, </w:t>
+      </w:r>
+      <w:r>
+        <w:rPr>
+          <w:lang w:val="en-US"/>
+        </w:rPr>
+        <w:t>deck</w:t>
+      </w:r>
+      <w:r>
+        <w:t>.</w:t>
+      </w:r>
+      <w:proofErr w:type="spellStart"/>
+      <w:r>
+        <w:rPr>
+          <w:lang w:val="en-US"/>
+        </w:rPr>
+        <w:t>cpp</w:t>
+      </w:r>
+      <w:proofErr w:type="spellEnd"/>
+      <w:r>
+        <w:t>) – динамическое добавление элементов вместо большого статического массива позволяет сильно сэкономить количество памяти за счет небольшого уменьшения скорости программы (</w:t>
+      </w:r>
+      <w:r>
+        <w:t>5</w:t>
+      </w:r>
+      <w:r>
+        <w:t>-</w:t>
+      </w:r>
+      <w:r>
+        <w:t>15</w:t>
+      </w:r>
+      <w:r>
+        <w:t>%)</w:t>
+      </w:r>
+      <w:r>
+        <w:t>, генератор входных данных, запускаемый из командной строки простым добавлением флага, вывод измерений быстродействия программы.</w:t>
+      </w:r>
+    </w:p>
+    <w:p>
+      <w:pPr>
+        <w:ind w:firstLine="708"/>
+      </w:pPr>
+    </w:p>
+    <w:p>
+      <w:pPr>
+        <w:ind w:firstLine="708"/>
+      </w:pPr>
+    </w:p>
+    <w:p>
+      <w:pPr>
+        <w:ind w:firstLine="708"/>
+      </w:pPr>
+    </w:p>
+    <w:p>
+      <w:pPr>
+        <w:ind w:firstLine="708"/>
+      </w:pPr>
+    </w:p>
+    <w:p>
+      <w:pPr>
+        <w:ind w:firstLine="708"/>
+      </w:pPr>
+    </w:p>
+    <w:p>
+      <w:pPr>
+        <w:ind w:firstLine="708"/>
+      </w:pPr>
+    </w:p>
+    <w:p>
+      <w:pPr>
+        <w:ind w:firstLine="708"/>
+      </w:pPr>
+    </w:p>
+    <w:p>
+      <w:pPr>
+        <w:ind w:firstLine="708"/>
+      </w:pPr>
+    </w:p>
+    <w:p>
+      <w:pPr>
+        <w:ind w:firstLine="708"/>
+      </w:pPr>
+    </w:p>
+    <w:p>
+      <w:pPr>
+        <w:ind w:firstLine="708"/>
+      </w:pPr>
+    </w:p>
+    <w:p>
+      <w:pPr>
+        <w:ind w:firstLine="708"/>
+      </w:pPr>
+    </w:p>
+    <w:p>
+      <w:pPr>
+        <w:ind w:firstLine="708"/>
+      </w:pPr>
+    </w:p>
+    <w:p>
+      <w:pPr>
+        <w:ind w:firstLine="708"/>
+      </w:pPr>
+    </w:p>
+    <w:p>
+      <w:pPr>
+        <w:ind w:firstLine="708"/>
+      </w:pPr>
+    </w:p>
+    <w:p>
+      <w:pPr>
+        <w:ind w:firstLine="708"/>
+      </w:pPr>
+    </w:p>
+    <w:p>
+      <w:pPr>
+        <w:ind w:firstLine="708"/>
+      </w:pPr>
+    </w:p>
+    <w:p>
+      <w:pPr>
+        <w:ind w:firstLine="708"/>
+      </w:pPr>
+    </w:p>
+    <w:p/>
+    <w:p>
+      <w:pPr>
+        <w:ind w:firstLine="708"/>
         <w:rPr>
           <w:noProof/>
           <w:lang w:eastAsia="ru-RU"/>
         </w:rPr>
+      </w:pPr>
+      <w:r>
+        <w:t xml:space="preserve">Структурная схема: </w:t>
+      </w:r>
+    </w:p>
+    <w:p>
+      <w:pPr>
+        <w:ind w:firstLine="708"/>
+      </w:pPr>
+      <w:r>
+        <w:rPr>
+          <w:noProof/>
+          <w:lang w:eastAsia="ru-RU"/>
+        </w:rPr>
         <w:drawing>
           <wp:inline distT="0" distB="0" distL="0" distR="0">
-            <wp:extent cx="5933440" cy="7689215"/>
-            <wp:effectExtent l="0" t="0" r="0" b="6985"/>
-            <wp:docPr id="2" name="Рисунок 2" descr="C:\Users\7272~1\AppData\Local\Temp\Rar$DRa4004.19628\0001.jpg"/>
+            <wp:extent cx="5826369" cy="6171907"/>
+            <wp:effectExtent l="0" t="0" r="3175" b="635"/>
+            <wp:docPr id="1" name="Рисунок 1" descr="C:\Users\7272~1\AppData\Local\Temp\Rar$DRa26796.12300\0001.jpg"/>
             <wp:cNvGraphicFramePr>
               <a:graphicFrameLocks xmlns:a="http://schemas.openxmlformats.org/drawingml/2006/main" noChangeAspect="1"/>
             </wp:cNvGraphicFramePr>
@@ -402,7 +482,7 @@
               <a:graphicData uri="http://schemas.openxmlformats.org/drawingml/2006/picture">
                 <pic:pic xmlns:pic="http://schemas.openxmlformats.org/drawingml/2006/picture">
                   <pic:nvPicPr>
-                    <pic:cNvPr id="0" name="Picture 3" descr="C:\Users\7272~1\AppData\Local\Temp\Rar$DRa4004.19628\0001.jpg"/>
+                    <pic:cNvPr id="0" name="Picture 1" descr="C:\Users\7272~1\AppData\Local\Temp\Rar$DRa26796.12300\0001.jpg"/>
                     <pic:cNvPicPr>
                       <a:picLocks noChangeAspect="1" noChangeArrowheads="1"/>
                     </pic:cNvPicPr>
@@ -415,13 +495,13 @@
                         </a:ext>
                       </a:extLst>
                     </a:blip>
-                    <a:srcRect t="3797" b="3797"/>
+                    <a:srcRect l="-1" t="4119" r="1867" b="15559"/>
                     <a:stretch/>
                   </pic:blipFill>
                   <pic:spPr bwMode="auto">
                     <a:xfrm>
                       <a:off x="0" y="0"/>
-                      <a:ext cx="5933440" cy="7689215"/>
+                      <a:ext cx="5827029" cy="6172606"/>
                     </a:xfrm>
                     <a:prstGeom prst="rect">
                       <a:avLst/>
@@ -430,6 +510,11 @@
                     <a:ln>
                       <a:noFill/>
                     </a:ln>
+                    <a:extLst>
+                      <a:ext uri="{53640926-AAD7-44D8-BBD7-CCE9431645EC}">
+                        <a14:shadowObscured xmlns:a14="http://schemas.microsoft.com/office/drawing/2010/main"/>
+                      </a:ext>
+                    </a:extLst>
                   </pic:spPr>
                 </pic:pic>
               </a:graphicData>
@@ -462,6 +547,13 @@
       <w:pPr>
         <w:ind w:firstLine="708"/>
       </w:pPr>
+    </w:p>
+    <w:p>
+      <w:pPr>
+        <w:ind w:firstLine="708"/>
+      </w:pPr>
+      <w:bookmarkStart w:id="0" w:name="_GoBack"/>
+      <w:bookmarkEnd w:id="0"/>
       <w:r>
         <w:lastRenderedPageBreak/>
         <w:t>Метрики программы:</w:t>
@@ -480,6 +572,12 @@
       <w:r>
         <w:t xml:space="preserve"> результатов)</w:t>
       </w:r>
+      <w:r>
+        <w:t xml:space="preserve"> </w:t>
+      </w:r>
+      <w:r>
+        <w:t>для базового функционала (статический массив):</w:t>
+      </w:r>
     </w:p>
     <w:p>
       <w:pPr>
@@ -625,7 +723,7 @@
       <w:pPr>
         <w:ind w:firstLine="708"/>
         <w:rPr>
-          <w:lang w:val="en-US"/>
+          <w:lang w:val="de-DE"/>
         </w:rPr>
       </w:pPr>
       <w:r>
@@ -649,21 +747,273 @@
     </w:p>
     <w:p>
       <w:pPr>
-        <w:rPr>
-          <w:lang w:val="en-US"/>
-        </w:rPr>
-      </w:pPr>
-    </w:p>
-    <w:p>
-      <w:r>
+        <w:ind w:firstLine="708"/>
+      </w:pPr>
+      <w:proofErr w:type="spellStart"/>
+      <w:r>
+        <w:rPr>
+          <w:lang w:val="de-DE"/>
+        </w:rPr>
+        <w:t>RandomlyGenerated</w:t>
+      </w:r>
+      <w:proofErr w:type="spellEnd"/>
+      <w:r>
+        <w:t>4_</w:t>
+      </w:r>
+      <w:r>
+        <w:rPr>
+          <w:lang w:val="en-US"/>
+        </w:rPr>
+        <w:t>LARGE</w:t>
+      </w:r>
+      <w:r>
+        <w:t>.</w:t>
+      </w:r>
+      <w:r>
+        <w:rPr>
+          <w:lang w:val="en-US"/>
+        </w:rPr>
+        <w:t>txt</w:t>
+      </w:r>
+      <w:r>
+        <w:t xml:space="preserve"> – </w:t>
+      </w:r>
+      <w:r>
+        <w:t>файл слишком большой</w:t>
+      </w:r>
+    </w:p>
+    <w:p>
+      <w:pPr>
+        <w:ind w:firstLine="708"/>
+      </w:pPr>
+      <w:r>
+        <w:t>Время на тестах для программы с деком:</w:t>
+      </w:r>
+      <w:r>
+        <w:t xml:space="preserve"> </w:t>
+      </w:r>
+    </w:p>
+    <w:p>
+      <w:pPr>
+        <w:ind w:firstLine="708"/>
+        <w:rPr>
+          <w:lang w:val="en-US"/>
+        </w:rPr>
+      </w:pPr>
+      <w:r>
+        <w:rPr>
+          <w:lang w:val="en-US"/>
+        </w:rPr>
+        <w:t>ManuallyGenerated.txt</w:t>
+      </w:r>
+      <w:r>
+        <w:rPr>
+          <w:lang w:val="en-US"/>
+        </w:rPr>
+        <w:t>: 0.0005</w:t>
+      </w:r>
+      <w:r>
+        <w:rPr>
+          <w:lang w:val="en-US"/>
+        </w:rPr>
+        <w:t>94</w:t>
+      </w:r>
+      <w:r>
+        <w:rPr>
+          <w:lang w:val="en-US"/>
+        </w:rPr>
+        <w:t xml:space="preserve"> s.</w:t>
+      </w:r>
+    </w:p>
+    <w:p>
+      <w:pPr>
+        <w:ind w:firstLine="708"/>
+        <w:rPr>
+          <w:lang w:val="en-US"/>
+        </w:rPr>
+      </w:pPr>
+      <w:r>
+        <w:rPr>
+          <w:lang w:val="en-US"/>
+        </w:rPr>
+        <w:t>ManuallyGenerated2.txt: 0.000</w:t>
+      </w:r>
+      <w:r>
+        <w:rPr>
+          <w:lang w:val="en-US"/>
+        </w:rPr>
+        <w:t>602</w:t>
+      </w:r>
+      <w:r>
+        <w:rPr>
+          <w:lang w:val="en-US"/>
+        </w:rPr>
+        <w:t xml:space="preserve"> s.</w:t>
+      </w:r>
+    </w:p>
+    <w:p>
+      <w:pPr>
+        <w:ind w:firstLine="708"/>
+        <w:rPr>
+          <w:lang w:val="en-US"/>
+        </w:rPr>
+      </w:pPr>
+      <w:r>
+        <w:rPr>
+          <w:lang w:val="en-US"/>
+        </w:rPr>
+        <w:t xml:space="preserve">RandomlyGenerated1.txt: </w:t>
+      </w:r>
+      <w:r>
+        <w:rPr>
+          <w:lang w:val="en-US"/>
+        </w:rPr>
+        <w:t>0.0</w:t>
+      </w:r>
+      <w:r>
+        <w:t>83905</w:t>
+      </w:r>
+      <w:r>
+        <w:rPr>
+          <w:lang w:val="en-US"/>
+        </w:rPr>
+        <w:t xml:space="preserve"> s.</w:t>
+      </w:r>
+      <w:r>
+        <w:rPr>
+          <w:lang w:val="en-US"/>
+        </w:rPr>
+        <w:t xml:space="preserve"> </w:t>
+      </w:r>
+    </w:p>
+    <w:p>
+      <w:pPr>
+        <w:ind w:firstLine="708"/>
+        <w:rPr>
+          <w:lang w:val="en-US"/>
+        </w:rPr>
+      </w:pPr>
+      <w:r>
+        <w:rPr>
+          <w:lang w:val="en-US"/>
+        </w:rPr>
+        <w:t xml:space="preserve">RandomlyGenerated2.txt: </w:t>
+      </w:r>
+      <w:r>
+        <w:rPr>
+          <w:lang w:val="en-US"/>
+        </w:rPr>
+        <w:t>0.000271</w:t>
+      </w:r>
+      <w:r>
+        <w:rPr>
+          <w:lang w:val="en-US"/>
+        </w:rPr>
+        <w:t xml:space="preserve"> s.</w:t>
+      </w:r>
+    </w:p>
+    <w:p>
+      <w:pPr>
+        <w:ind w:firstLine="708"/>
+        <w:rPr>
+          <w:lang w:val="en-US"/>
+        </w:rPr>
+      </w:pPr>
+      <w:r>
+        <w:rPr>
+          <w:lang w:val="en-US"/>
+        </w:rPr>
+        <w:t xml:space="preserve">RandomlyGenerated3.txt: </w:t>
+      </w:r>
+      <w:r>
+        <w:rPr>
+          <w:lang w:val="en-US"/>
+        </w:rPr>
+        <w:t xml:space="preserve">0.012562 </w:t>
+      </w:r>
+      <w:r>
+        <w:rPr>
+          <w:lang w:val="en-US"/>
+        </w:rPr>
+        <w:t>s</w:t>
+      </w:r>
+      <w:r>
+        <w:rPr>
+          <w:lang w:val="en-US"/>
+        </w:rPr>
+        <w:t>.</w:t>
+      </w:r>
+    </w:p>
+    <w:p>
+      <w:pPr>
+        <w:ind w:firstLine="708"/>
+        <w:rPr>
+          <w:lang w:val="en-US"/>
+        </w:rPr>
+      </w:pPr>
+      <w:r>
+        <w:rPr>
+          <w:lang w:val="en-US"/>
+        </w:rPr>
+        <w:t>RandomlyGenerated4</w:t>
+      </w:r>
+      <w:r>
+        <w:rPr>
+          <w:lang w:val="en-US"/>
+        </w:rPr>
+        <w:t>_LARGE.txt</w:t>
+      </w:r>
+      <w:r>
+        <w:rPr>
+          <w:lang w:val="en-US"/>
+        </w:rPr>
+        <w:t>: 0.117444 s.</w:t>
+      </w:r>
+    </w:p>
+    <w:p>
+      <w:pPr>
+        <w:rPr>
+          <w:lang w:val="en-US"/>
+        </w:rPr>
+      </w:pPr>
+    </w:p>
+    <w:p>
+      <w:r>
+        <w:rPr>
+          <w:lang w:val="en-US"/>
+        </w:rPr>
         <w:tab/>
+      </w:r>
+      <w:r>
         <w:t>Интерфейсных модулей</w:t>
       </w:r>
       <w:r>
-        <w:t xml:space="preserve"> 4, модулей реализации 6, общий размер – 13.5кб, размер исполняемого кода – 12.6кб</w:t>
-      </w:r>
-      <w:bookmarkStart w:id="0" w:name="_GoBack"/>
-      <w:bookmarkEnd w:id="0"/>
+        <w:t xml:space="preserve"> </w:t>
+      </w:r>
+      <w:r>
+        <w:t>6</w:t>
+      </w:r>
+      <w:r>
+        <w:t xml:space="preserve">, модулей реализации </w:t>
+      </w:r>
+      <w:r>
+        <w:t>7</w:t>
+      </w:r>
+      <w:r>
+        <w:t>, общий размер –</w:t>
+      </w:r>
+      <w:r>
+        <w:t xml:space="preserve"> 16.6</w:t>
+      </w:r>
+      <w:r>
+        <w:t>кб, размер исполняемого кода –</w:t>
+      </w:r>
+      <w:r>
+        <w:t xml:space="preserve"> 14.8</w:t>
+      </w:r>
+      <w:r>
+        <w:t>кб</w:t>
+      </w:r>
     </w:p>
     <w:sectPr>
       <w:pgSz w:w="11906" w:h="16838"/>

</xml_diff>